<commit_message>
Modify source code document
</commit_message>
<xml_diff>
--- a/document/休闲生活软件源程序.docx
+++ b/document/休闲生活软件源程序.docx
@@ -153,8 +153,6 @@
           <w:szCs w:val="28"/>
         </w:rPr>
       </w:pPr>
-      <w:bookmarkStart w:id="0" w:name="_GoBack"/>
-      <w:bookmarkEnd w:id="0"/>
       <w:r>
         <w:rPr>
           <w:rFonts w:eastAsiaTheme="minorEastAsia"/>
@@ -56186,7 +56184,7 @@
       <w:pPr>
         <w:spacing w:line="280" w:lineRule="exact"/>
         <w:rPr>
-          <w:rFonts w:eastAsiaTheme="minorEastAsia"/>
+          <w:rFonts w:eastAsiaTheme="minorEastAsia" w:hint="eastAsia"/>
           <w:sz w:val="21"/>
           <w:szCs w:val="28"/>
         </w:rPr>
@@ -56198,6 +56196,957 @@
           <w:szCs w:val="28"/>
         </w:rPr>
         <w:t xml:space="preserve">                        public void onCompleted() {</w:t>
+      </w:r>
+    </w:p>
+    <w:p>
+      <w:pPr>
+        <w:spacing w:line="280" w:lineRule="exact"/>
+        <w:rPr>
+          <w:rFonts w:eastAsiaTheme="minorEastAsia"/>
+          <w:sz w:val="21"/>
+          <w:szCs w:val="28"/>
+        </w:rPr>
+      </w:pPr>
+      <w:r>
+        <w:rPr>
+          <w:rFonts w:eastAsiaTheme="minorEastAsia"/>
+          <w:sz w:val="21"/>
+          <w:szCs w:val="28"/>
+        </w:rPr>
+        <w:lastRenderedPageBreak/>
+        <w:t xml:space="preserve">                            DebugUtil.d(TAG,"getZHTianQiByCity::onCompleted");</w:t>
+      </w:r>
+    </w:p>
+    <w:p>
+      <w:pPr>
+        <w:spacing w:line="280" w:lineRule="exact"/>
+        <w:rPr>
+          <w:rFonts w:eastAsiaTheme="minorEastAsia"/>
+          <w:sz w:val="21"/>
+          <w:szCs w:val="28"/>
+        </w:rPr>
+      </w:pPr>
+      <w:r>
+        <w:rPr>
+          <w:rFonts w:eastAsiaTheme="minorEastAsia"/>
+          <w:sz w:val="21"/>
+          <w:szCs w:val="28"/>
+        </w:rPr>
+        <w:t xml:space="preserve">                        }  </w:t>
+      </w:r>
+    </w:p>
+    <w:p>
+      <w:pPr>
+        <w:spacing w:line="280" w:lineRule="exact"/>
+        <w:rPr>
+          <w:rFonts w:eastAsiaTheme="minorEastAsia"/>
+          <w:sz w:val="21"/>
+          <w:szCs w:val="28"/>
+        </w:rPr>
+      </w:pPr>
+      <w:r>
+        <w:rPr>
+          <w:rFonts w:eastAsiaTheme="minorEastAsia"/>
+          <w:sz w:val="21"/>
+          <w:szCs w:val="28"/>
+        </w:rPr>
+        <w:t xml:space="preserve">                        @Override</w:t>
+      </w:r>
+    </w:p>
+    <w:p>
+      <w:pPr>
+        <w:spacing w:line="280" w:lineRule="exact"/>
+        <w:rPr>
+          <w:rFonts w:eastAsiaTheme="minorEastAsia"/>
+          <w:sz w:val="21"/>
+          <w:szCs w:val="28"/>
+        </w:rPr>
+      </w:pPr>
+      <w:r>
+        <w:rPr>
+          <w:rFonts w:eastAsiaTheme="minorEastAsia"/>
+          <w:sz w:val="21"/>
+          <w:szCs w:val="28"/>
+        </w:rPr>
+        <w:t xml:space="preserve">                        public void onError(Throwable e) {</w:t>
+      </w:r>
+    </w:p>
+    <w:p>
+      <w:pPr>
+        <w:spacing w:line="280" w:lineRule="exact"/>
+        <w:rPr>
+          <w:rFonts w:eastAsiaTheme="minorEastAsia"/>
+          <w:sz w:val="21"/>
+          <w:szCs w:val="28"/>
+        </w:rPr>
+      </w:pPr>
+      <w:r>
+        <w:rPr>
+          <w:rFonts w:eastAsiaTheme="minorEastAsia"/>
+          <w:sz w:val="21"/>
+          <w:szCs w:val="28"/>
+        </w:rPr>
+        <w:t xml:space="preserve">                            DebugUtil.d(TAG,"getZHTianQiByCity::onError::e</w:t>
+      </w:r>
+      <w:bookmarkStart w:id="0" w:name="_GoBack"/>
+      <w:bookmarkEnd w:id="0"/>
+      <w:r>
+        <w:rPr>
+          <w:rFonts w:eastAsiaTheme="minorEastAsia"/>
+          <w:sz w:val="21"/>
+          <w:szCs w:val="28"/>
+        </w:rPr>
+        <w:t xml:space="preserve"> = " + e);</w:t>
+      </w:r>
+    </w:p>
+    <w:p>
+      <w:pPr>
+        <w:spacing w:line="280" w:lineRule="exact"/>
+        <w:rPr>
+          <w:rFonts w:eastAsiaTheme="minorEastAsia"/>
+          <w:sz w:val="21"/>
+          <w:szCs w:val="28"/>
+        </w:rPr>
+      </w:pPr>
+      <w:r>
+        <w:rPr>
+          <w:rFonts w:eastAsiaTheme="minorEastAsia"/>
+          <w:sz w:val="21"/>
+          <w:szCs w:val="28"/>
+        </w:rPr>
+        <w:t xml:space="preserve">                            if(listener != null){</w:t>
+      </w:r>
+    </w:p>
+    <w:p>
+      <w:pPr>
+        <w:spacing w:line="280" w:lineRule="exact"/>
+        <w:rPr>
+          <w:rFonts w:eastAsiaTheme="minorEastAsia"/>
+          <w:sz w:val="21"/>
+          <w:szCs w:val="28"/>
+        </w:rPr>
+      </w:pPr>
+      <w:r>
+        <w:rPr>
+          <w:rFonts w:eastAsiaTheme="minorEastAsia"/>
+          <w:sz w:val="21"/>
+          <w:szCs w:val="28"/>
+        </w:rPr>
+        <w:t xml:space="preserve">                                listener.onNetError(e);</w:t>
+      </w:r>
+    </w:p>
+    <w:p>
+      <w:pPr>
+        <w:spacing w:line="280" w:lineRule="exact"/>
+        <w:rPr>
+          <w:rFonts w:eastAsiaTheme="minorEastAsia"/>
+          <w:sz w:val="21"/>
+          <w:szCs w:val="28"/>
+        </w:rPr>
+      </w:pPr>
+      <w:r>
+        <w:rPr>
+          <w:rFonts w:eastAsiaTheme="minorEastAsia"/>
+          <w:sz w:val="21"/>
+          <w:szCs w:val="28"/>
+        </w:rPr>
+        <w:t xml:space="preserve">                            }</w:t>
+      </w:r>
+    </w:p>
+    <w:p>
+      <w:pPr>
+        <w:spacing w:line="280" w:lineRule="exact"/>
+        <w:rPr>
+          <w:rFonts w:eastAsiaTheme="minorEastAsia"/>
+          <w:sz w:val="21"/>
+          <w:szCs w:val="28"/>
+        </w:rPr>
+      </w:pPr>
+      <w:r>
+        <w:rPr>
+          <w:rFonts w:eastAsiaTheme="minorEastAsia"/>
+          <w:sz w:val="21"/>
+          <w:szCs w:val="28"/>
+        </w:rPr>
+        <w:t xml:space="preserve">                        }  </w:t>
+      </w:r>
+    </w:p>
+    <w:p>
+      <w:pPr>
+        <w:spacing w:line="280" w:lineRule="exact"/>
+        <w:rPr>
+          <w:rFonts w:eastAsiaTheme="minorEastAsia"/>
+          <w:sz w:val="21"/>
+          <w:szCs w:val="28"/>
+        </w:rPr>
+      </w:pPr>
+      <w:r>
+        <w:rPr>
+          <w:rFonts w:eastAsiaTheme="minorEastAsia"/>
+          <w:sz w:val="21"/>
+          <w:szCs w:val="28"/>
+        </w:rPr>
+        <w:t xml:space="preserve">                        @Override</w:t>
+      </w:r>
+    </w:p>
+    <w:p>
+      <w:pPr>
+        <w:spacing w:line="280" w:lineRule="exact"/>
+        <w:rPr>
+          <w:rFonts w:eastAsiaTheme="minorEastAsia"/>
+          <w:sz w:val="21"/>
+          <w:szCs w:val="28"/>
+        </w:rPr>
+      </w:pPr>
+      <w:r>
+        <w:rPr>
+          <w:rFonts w:eastAsiaTheme="minorEastAsia"/>
+          <w:sz w:val="21"/>
+          <w:szCs w:val="28"/>
+        </w:rPr>
+        <w:t xml:space="preserve">                        public void onNext(ResponseBaseBean responseBaseBean) {</w:t>
+      </w:r>
+    </w:p>
+    <w:p>
+      <w:pPr>
+        <w:spacing w:line="280" w:lineRule="exact"/>
+        <w:rPr>
+          <w:rFonts w:eastAsiaTheme="minorEastAsia"/>
+          <w:sz w:val="21"/>
+          <w:szCs w:val="28"/>
+        </w:rPr>
+      </w:pPr>
+      <w:r>
+        <w:rPr>
+          <w:rFonts w:eastAsiaTheme="minorEastAsia"/>
+          <w:sz w:val="21"/>
+          <w:szCs w:val="28"/>
+        </w:rPr>
+        <w:t xml:space="preserve">                            DebugUtil.d(TAG,"getZHTianQiByCity::onNext::todayWeatherResponseBean = " + responseBaseBean);</w:t>
+      </w:r>
+    </w:p>
+    <w:p>
+      <w:pPr>
+        <w:spacing w:line="280" w:lineRule="exact"/>
+        <w:rPr>
+          <w:rFonts w:eastAsiaTheme="minorEastAsia"/>
+          <w:sz w:val="21"/>
+          <w:szCs w:val="28"/>
+        </w:rPr>
+      </w:pPr>
+      <w:r>
+        <w:rPr>
+          <w:rFonts w:eastAsiaTheme="minorEastAsia"/>
+          <w:sz w:val="21"/>
+          <w:szCs w:val="28"/>
+        </w:rPr>
+        <w:t xml:space="preserve">                            if(responseBaseBean.code == 0){</w:t>
+      </w:r>
+    </w:p>
+    <w:p>
+      <w:pPr>
+        <w:spacing w:line="280" w:lineRule="exact"/>
+        <w:rPr>
+          <w:rFonts w:eastAsiaTheme="minorEastAsia"/>
+          <w:sz w:val="21"/>
+          <w:szCs w:val="28"/>
+        </w:rPr>
+      </w:pPr>
+      <w:r>
+        <w:rPr>
+          <w:rFonts w:eastAsiaTheme="minorEastAsia"/>
+          <w:sz w:val="21"/>
+          <w:szCs w:val="28"/>
+        </w:rPr>
+        <w:t xml:space="preserve">                                if(listener != null){</w:t>
+      </w:r>
+    </w:p>
+    <w:p>
+      <w:pPr>
+        <w:spacing w:line="280" w:lineRule="exact"/>
+        <w:rPr>
+          <w:rFonts w:eastAsiaTheme="minorEastAsia"/>
+          <w:sz w:val="21"/>
+          <w:szCs w:val="28"/>
+        </w:rPr>
+      </w:pPr>
+      <w:r>
+        <w:rPr>
+          <w:rFonts w:eastAsiaTheme="minorEastAsia"/>
+          <w:sz w:val="21"/>
+          <w:szCs w:val="28"/>
+        </w:rPr>
+        <w:t xml:space="preserve">                                    listener.onSuccess(responseBaseBean);</w:t>
+      </w:r>
+    </w:p>
+    <w:p>
+      <w:pPr>
+        <w:spacing w:line="280" w:lineRule="exact"/>
+        <w:rPr>
+          <w:rFonts w:eastAsiaTheme="minorEastAsia"/>
+          <w:sz w:val="21"/>
+          <w:szCs w:val="28"/>
+        </w:rPr>
+      </w:pPr>
+      <w:r>
+        <w:rPr>
+          <w:rFonts w:eastAsiaTheme="minorEastAsia"/>
+          <w:sz w:val="21"/>
+          <w:szCs w:val="28"/>
+        </w:rPr>
+        <w:t xml:space="preserve">                                }</w:t>
+      </w:r>
+    </w:p>
+    <w:p>
+      <w:pPr>
+        <w:spacing w:line="280" w:lineRule="exact"/>
+        <w:rPr>
+          <w:rFonts w:eastAsiaTheme="minorEastAsia"/>
+          <w:sz w:val="21"/>
+          <w:szCs w:val="28"/>
+        </w:rPr>
+      </w:pPr>
+      <w:r>
+        <w:rPr>
+          <w:rFonts w:eastAsiaTheme="minorEastAsia"/>
+          <w:sz w:val="21"/>
+          <w:szCs w:val="28"/>
+        </w:rPr>
+        <w:t xml:space="preserve">                            }else{</w:t>
+      </w:r>
+    </w:p>
+    <w:p>
+      <w:pPr>
+        <w:spacing w:line="280" w:lineRule="exact"/>
+        <w:rPr>
+          <w:rFonts w:eastAsiaTheme="minorEastAsia"/>
+          <w:sz w:val="21"/>
+          <w:szCs w:val="28"/>
+        </w:rPr>
+      </w:pPr>
+      <w:r>
+        <w:rPr>
+          <w:rFonts w:eastAsiaTheme="minorEastAsia"/>
+          <w:sz w:val="21"/>
+          <w:szCs w:val="28"/>
+        </w:rPr>
+        <w:t xml:space="preserve">                                if(listener != null){</w:t>
+      </w:r>
+    </w:p>
+    <w:p>
+      <w:pPr>
+        <w:spacing w:line="280" w:lineRule="exact"/>
+        <w:rPr>
+          <w:rFonts w:eastAsiaTheme="minorEastAsia"/>
+          <w:sz w:val="21"/>
+          <w:szCs w:val="28"/>
+        </w:rPr>
+      </w:pPr>
+      <w:r>
+        <w:rPr>
+          <w:rFonts w:eastAsiaTheme="minorEastAsia"/>
+          <w:sz w:val="21"/>
+          <w:szCs w:val="28"/>
+        </w:rPr>
+        <w:t xml:space="preserve">                                    listener.onServerError(responseBaseBean);</w:t>
+      </w:r>
+    </w:p>
+    <w:p>
+      <w:pPr>
+        <w:spacing w:line="280" w:lineRule="exact"/>
+        <w:rPr>
+          <w:rFonts w:eastAsiaTheme="minorEastAsia"/>
+          <w:sz w:val="21"/>
+          <w:szCs w:val="28"/>
+        </w:rPr>
+      </w:pPr>
+      <w:r>
+        <w:rPr>
+          <w:rFonts w:eastAsiaTheme="minorEastAsia"/>
+          <w:sz w:val="21"/>
+          <w:szCs w:val="28"/>
+        </w:rPr>
+        <w:t xml:space="preserve">                                }</w:t>
+      </w:r>
+    </w:p>
+    <w:p>
+      <w:pPr>
+        <w:spacing w:line="280" w:lineRule="exact"/>
+        <w:rPr>
+          <w:rFonts w:eastAsiaTheme="minorEastAsia"/>
+          <w:sz w:val="21"/>
+          <w:szCs w:val="28"/>
+        </w:rPr>
+      </w:pPr>
+      <w:r>
+        <w:rPr>
+          <w:rFonts w:eastAsiaTheme="minorEastAsia"/>
+          <w:sz w:val="21"/>
+          <w:szCs w:val="28"/>
+        </w:rPr>
+        <w:t xml:space="preserve">                            }</w:t>
+      </w:r>
+    </w:p>
+    <w:p>
+      <w:pPr>
+        <w:spacing w:line="280" w:lineRule="exact"/>
+        <w:rPr>
+          <w:rFonts w:eastAsiaTheme="minorEastAsia"/>
+          <w:sz w:val="21"/>
+          <w:szCs w:val="28"/>
+        </w:rPr>
+      </w:pPr>
+      <w:r>
+        <w:rPr>
+          <w:rFonts w:eastAsiaTheme="minorEastAsia"/>
+          <w:sz w:val="21"/>
+          <w:szCs w:val="28"/>
+        </w:rPr>
+        <w:t xml:space="preserve">                        }</w:t>
+      </w:r>
+    </w:p>
+    <w:p>
+      <w:pPr>
+        <w:spacing w:line="280" w:lineRule="exact"/>
+        <w:rPr>
+          <w:rFonts w:eastAsiaTheme="minorEastAsia"/>
+          <w:sz w:val="21"/>
+          <w:szCs w:val="28"/>
+        </w:rPr>
+      </w:pPr>
+      <w:r>
+        <w:rPr>
+          <w:rFonts w:eastAsiaTheme="minorEastAsia"/>
+          <w:sz w:val="21"/>
+          <w:szCs w:val="28"/>
+        </w:rPr>
+        <w:t xml:space="preserve">                    });</w:t>
+      </w:r>
+    </w:p>
+    <w:p>
+      <w:pPr>
+        <w:spacing w:line="280" w:lineRule="exact"/>
+        <w:rPr>
+          <w:rFonts w:eastAsiaTheme="minorEastAsia"/>
+          <w:sz w:val="21"/>
+          <w:szCs w:val="28"/>
+        </w:rPr>
+      </w:pPr>
+      <w:r>
+        <w:rPr>
+          <w:rFonts w:eastAsiaTheme="minorEastAsia"/>
+          <w:sz w:val="21"/>
+          <w:szCs w:val="28"/>
+        </w:rPr>
+        <w:t xml:space="preserve">        }else{</w:t>
+      </w:r>
+    </w:p>
+    <w:p>
+      <w:pPr>
+        <w:spacing w:line="280" w:lineRule="exact"/>
+        <w:rPr>
+          <w:rFonts w:eastAsiaTheme="minorEastAsia"/>
+          <w:sz w:val="21"/>
+          <w:szCs w:val="28"/>
+        </w:rPr>
+      </w:pPr>
+      <w:r>
+        <w:rPr>
+          <w:rFonts w:eastAsiaTheme="minorEastAsia"/>
+          <w:sz w:val="21"/>
+          <w:szCs w:val="28"/>
+        </w:rPr>
+        <w:t xml:space="preserve">            DebugUtil.d(TAG,"getZHTianQiByCity::net work error");</w:t>
+      </w:r>
+    </w:p>
+    <w:p>
+      <w:pPr>
+        <w:spacing w:line="280" w:lineRule="exact"/>
+        <w:rPr>
+          <w:rFonts w:eastAsiaTheme="minorEastAsia"/>
+          <w:sz w:val="21"/>
+          <w:szCs w:val="28"/>
+        </w:rPr>
+      </w:pPr>
+      <w:r>
+        <w:rPr>
+          <w:rFonts w:eastAsiaTheme="minorEastAsia"/>
+          <w:sz w:val="21"/>
+          <w:szCs w:val="28"/>
+        </w:rPr>
+        <w:t xml:space="preserve">            if(listener != null){</w:t>
+      </w:r>
+    </w:p>
+    <w:p>
+      <w:pPr>
+        <w:spacing w:line="280" w:lineRule="exact"/>
+        <w:rPr>
+          <w:rFonts w:eastAsiaTheme="minorEastAsia"/>
+          <w:sz w:val="21"/>
+          <w:szCs w:val="28"/>
+        </w:rPr>
+      </w:pPr>
+      <w:r>
+        <w:rPr>
+          <w:rFonts w:eastAsiaTheme="minorEastAsia"/>
+          <w:sz w:val="21"/>
+          <w:szCs w:val="28"/>
+        </w:rPr>
+        <w:t xml:space="preserve">                listener.onNetError();</w:t>
+      </w:r>
+    </w:p>
+    <w:p>
+      <w:pPr>
+        <w:spacing w:line="280" w:lineRule="exact"/>
+        <w:rPr>
+          <w:rFonts w:eastAsiaTheme="minorEastAsia"/>
+          <w:sz w:val="21"/>
+          <w:szCs w:val="28"/>
+        </w:rPr>
+      </w:pPr>
+      <w:r>
+        <w:rPr>
+          <w:rFonts w:eastAsiaTheme="minorEastAsia"/>
+          <w:sz w:val="21"/>
+          <w:szCs w:val="28"/>
+        </w:rPr>
+        <w:t xml:space="preserve">            }</w:t>
+      </w:r>
+    </w:p>
+    <w:p>
+      <w:pPr>
+        <w:spacing w:line="280" w:lineRule="exact"/>
+        <w:rPr>
+          <w:rFonts w:eastAsiaTheme="minorEastAsia"/>
+          <w:sz w:val="21"/>
+          <w:szCs w:val="28"/>
+        </w:rPr>
+      </w:pPr>
+      <w:r>
+        <w:rPr>
+          <w:rFonts w:eastAsiaTheme="minorEastAsia"/>
+          <w:sz w:val="21"/>
+          <w:szCs w:val="28"/>
+        </w:rPr>
+        <w:t xml:space="preserve">        }</w:t>
+      </w:r>
+    </w:p>
+    <w:p>
+      <w:pPr>
+        <w:spacing w:line="280" w:lineRule="exact"/>
+        <w:ind w:firstLine="240"/>
+        <w:rPr>
+          <w:rFonts w:eastAsiaTheme="minorEastAsia" w:hint="eastAsia"/>
+          <w:sz w:val="21"/>
+          <w:szCs w:val="28"/>
+        </w:rPr>
+      </w:pPr>
+      <w:r>
+        <w:rPr>
+          <w:rFonts w:eastAsiaTheme="minorEastAsia"/>
+          <w:sz w:val="21"/>
+          <w:szCs w:val="28"/>
+        </w:rPr>
+        <w:t xml:space="preserve">} </w:t>
+      </w:r>
+    </w:p>
+    <w:p>
+      <w:pPr>
+        <w:spacing w:line="280" w:lineRule="exact"/>
+        <w:ind w:firstLine="240"/>
+        <w:rPr>
+          <w:rFonts w:eastAsiaTheme="minorEastAsia"/>
+          <w:sz w:val="21"/>
+          <w:szCs w:val="28"/>
+        </w:rPr>
+      </w:pPr>
+      <w:r>
+        <w:rPr>
+          <w:rFonts w:eastAsiaTheme="minorEastAsia"/>
+          <w:sz w:val="21"/>
+          <w:szCs w:val="28"/>
+        </w:rPr>
+        <w:t xml:space="preserve">   public void getCityInfoList(Context context, final NetRequestListener listener){</w:t>
+      </w:r>
+    </w:p>
+    <w:p>
+      <w:pPr>
+        <w:spacing w:line="280" w:lineRule="exact"/>
+        <w:ind w:firstLine="240"/>
+        <w:rPr>
+          <w:rFonts w:eastAsiaTheme="minorEastAsia"/>
+          <w:sz w:val="21"/>
+          <w:szCs w:val="28"/>
+        </w:rPr>
+      </w:pPr>
+      <w:r>
+        <w:rPr>
+          <w:rFonts w:eastAsiaTheme="minorEastAsia"/>
+          <w:sz w:val="21"/>
+          <w:szCs w:val="28"/>
+        </w:rPr>
+        <w:t xml:space="preserve">        DebugUtil.d(TAG,"getCityInfoList");  </w:t>
+      </w:r>
+    </w:p>
+    <w:p>
+      <w:pPr>
+        <w:spacing w:line="280" w:lineRule="exact"/>
+        <w:ind w:firstLine="240"/>
+        <w:rPr>
+          <w:rFonts w:eastAsiaTheme="minorEastAsia"/>
+          <w:sz w:val="21"/>
+          <w:szCs w:val="28"/>
+        </w:rPr>
+      </w:pPr>
+      <w:r>
+        <w:rPr>
+          <w:rFonts w:eastAsiaTheme="minorEastAsia"/>
+          <w:sz w:val="21"/>
+          <w:szCs w:val="28"/>
+        </w:rPr>
+        <w:t xml:space="preserve">        if(isNetworkAvailable(context)){</w:t>
+      </w:r>
+    </w:p>
+    <w:p>
+      <w:pPr>
+        <w:spacing w:line="280" w:lineRule="exact"/>
+        <w:ind w:firstLine="240"/>
+        <w:rPr>
+          <w:rFonts w:eastAsiaTheme="minorEastAsia"/>
+          <w:sz w:val="21"/>
+          <w:szCs w:val="28"/>
+        </w:rPr>
+      </w:pPr>
+      <w:r>
+        <w:rPr>
+          <w:rFonts w:eastAsiaTheme="minorEastAsia"/>
+          <w:sz w:val="21"/>
+          <w:szCs w:val="28"/>
+        </w:rPr>
+        <w:t xml:space="preserve">            Observable&lt;CityInfoListResponseBean&gt; observable = mHttpAPI.getCityInfoList();</w:t>
+      </w:r>
+    </w:p>
+    <w:p>
+      <w:pPr>
+        <w:spacing w:line="280" w:lineRule="exact"/>
+        <w:ind w:firstLine="240"/>
+        <w:rPr>
+          <w:rFonts w:eastAsiaTheme="minorEastAsia"/>
+          <w:sz w:val="21"/>
+          <w:szCs w:val="28"/>
+        </w:rPr>
+      </w:pPr>
+      <w:r>
+        <w:rPr>
+          <w:rFonts w:eastAsiaTheme="minorEastAsia"/>
+          <w:sz w:val="21"/>
+          <w:szCs w:val="28"/>
+        </w:rPr>
+        <w:t xml:space="preserve">            observable.subscribeOn(Schedulers.io())</w:t>
+      </w:r>
+    </w:p>
+    <w:p>
+      <w:pPr>
+        <w:spacing w:line="280" w:lineRule="exact"/>
+        <w:ind w:firstLine="240"/>
+        <w:rPr>
+          <w:rFonts w:eastAsiaTheme="minorEastAsia"/>
+          <w:sz w:val="21"/>
+          <w:szCs w:val="28"/>
+        </w:rPr>
+      </w:pPr>
+      <w:r>
+        <w:rPr>
+          <w:rFonts w:eastAsiaTheme="minorEastAsia"/>
+          <w:sz w:val="21"/>
+          <w:szCs w:val="28"/>
+        </w:rPr>
+        <w:t xml:space="preserve">                    .observeOn(AndroidSchedulers.mainThread())</w:t>
+      </w:r>
+    </w:p>
+    <w:p>
+      <w:pPr>
+        <w:spacing w:line="280" w:lineRule="exact"/>
+        <w:ind w:firstLine="240"/>
+        <w:rPr>
+          <w:rFonts w:eastAsiaTheme="minorEastAsia"/>
+          <w:sz w:val="21"/>
+          <w:szCs w:val="28"/>
+        </w:rPr>
+      </w:pPr>
+      <w:r>
+        <w:rPr>
+          <w:rFonts w:eastAsiaTheme="minorEastAsia"/>
+          <w:sz w:val="21"/>
+          <w:szCs w:val="28"/>
+        </w:rPr>
+        <w:t xml:space="preserve">                    .subscribe(new Subscriber&lt;ResponseBaseBean&gt;() {</w:t>
+      </w:r>
+    </w:p>
+    <w:p>
+      <w:pPr>
+        <w:spacing w:line="280" w:lineRule="exact"/>
+        <w:ind w:firstLine="240"/>
+        <w:rPr>
+          <w:rFonts w:eastAsiaTheme="minorEastAsia"/>
+          <w:sz w:val="21"/>
+          <w:szCs w:val="28"/>
+        </w:rPr>
+      </w:pPr>
+      <w:r>
+        <w:rPr>
+          <w:rFonts w:eastAsiaTheme="minorEastAsia"/>
+          <w:sz w:val="21"/>
+          <w:szCs w:val="28"/>
+        </w:rPr>
+        <w:t xml:space="preserve">                        @Override</w:t>
+      </w:r>
+    </w:p>
+    <w:p>
+      <w:pPr>
+        <w:spacing w:line="280" w:lineRule="exact"/>
+        <w:ind w:firstLine="240"/>
+        <w:rPr>
+          <w:rFonts w:eastAsiaTheme="minorEastAsia"/>
+          <w:sz w:val="21"/>
+          <w:szCs w:val="28"/>
+        </w:rPr>
+      </w:pPr>
+      <w:r>
+        <w:rPr>
+          <w:rFonts w:eastAsiaTheme="minorEastAsia"/>
+          <w:sz w:val="21"/>
+          <w:szCs w:val="28"/>
+        </w:rPr>
+        <w:t xml:space="preserve">                        public void onCompleted() {</w:t>
+      </w:r>
+    </w:p>
+    <w:p>
+      <w:pPr>
+        <w:spacing w:line="280" w:lineRule="exact"/>
+        <w:ind w:firstLine="240"/>
+        <w:rPr>
+          <w:rFonts w:eastAsiaTheme="minorEastAsia"/>
+          <w:sz w:val="21"/>
+          <w:szCs w:val="28"/>
+        </w:rPr>
+      </w:pPr>
+      <w:r>
+        <w:rPr>
+          <w:rFonts w:eastAsiaTheme="minorEastAsia"/>
+          <w:sz w:val="21"/>
+          <w:szCs w:val="28"/>
+        </w:rPr>
+        <w:t xml:space="preserve">                            DebugUtil.d(TAG,"getCityInfoList::onCompleted");</w:t>
+      </w:r>
+    </w:p>
+    <w:p>
+      <w:pPr>
+        <w:spacing w:line="280" w:lineRule="exact"/>
+        <w:ind w:firstLine="240"/>
+        <w:rPr>
+          <w:rFonts w:eastAsiaTheme="minorEastAsia"/>
+          <w:sz w:val="21"/>
+          <w:szCs w:val="28"/>
+        </w:rPr>
+      </w:pPr>
+      <w:r>
+        <w:rPr>
+          <w:rFonts w:eastAsiaTheme="minorEastAsia"/>
+          <w:sz w:val="21"/>
+          <w:szCs w:val="28"/>
+        </w:rPr>
+        <w:t xml:space="preserve">                        }  </w:t>
+      </w:r>
+    </w:p>
+    <w:p>
+      <w:pPr>
+        <w:spacing w:line="280" w:lineRule="exact"/>
+        <w:ind w:firstLine="240"/>
+        <w:rPr>
+          <w:rFonts w:eastAsiaTheme="minorEastAsia"/>
+          <w:sz w:val="21"/>
+          <w:szCs w:val="28"/>
+        </w:rPr>
+      </w:pPr>
+      <w:r>
+        <w:rPr>
+          <w:rFonts w:eastAsiaTheme="minorEastAsia"/>
+          <w:sz w:val="21"/>
+          <w:szCs w:val="28"/>
+        </w:rPr>
+        <w:t xml:space="preserve">                        @Override</w:t>
+      </w:r>
+    </w:p>
+    <w:p>
+      <w:pPr>
+        <w:spacing w:line="280" w:lineRule="exact"/>
+        <w:ind w:firstLine="240"/>
+        <w:rPr>
+          <w:rFonts w:eastAsiaTheme="minorEastAsia"/>
+          <w:sz w:val="21"/>
+          <w:szCs w:val="28"/>
+        </w:rPr>
+      </w:pPr>
+      <w:r>
+        <w:rPr>
+          <w:rFonts w:eastAsiaTheme="minorEastAsia"/>
+          <w:sz w:val="21"/>
+          <w:szCs w:val="28"/>
+        </w:rPr>
+        <w:t xml:space="preserve">                        public void onError(Throwable e) {</w:t>
+      </w:r>
+    </w:p>
+    <w:p>
+      <w:pPr>
+        <w:spacing w:line="280" w:lineRule="exact"/>
+        <w:ind w:firstLine="240"/>
+        <w:rPr>
+          <w:rFonts w:eastAsiaTheme="minorEastAsia"/>
+          <w:sz w:val="21"/>
+          <w:szCs w:val="28"/>
+        </w:rPr>
+      </w:pPr>
+      <w:r>
+        <w:rPr>
+          <w:rFonts w:eastAsiaTheme="minorEastAsia"/>
+          <w:sz w:val="21"/>
+          <w:szCs w:val="28"/>
+        </w:rPr>
+        <w:t xml:space="preserve">                            DebugUtil.d(TAG,"getCityInfoList::onError::e = " + e);</w:t>
+      </w:r>
+    </w:p>
+    <w:p>
+      <w:pPr>
+        <w:spacing w:line="280" w:lineRule="exact"/>
+        <w:ind w:firstLine="240"/>
+        <w:rPr>
+          <w:rFonts w:eastAsiaTheme="minorEastAsia"/>
+          <w:sz w:val="21"/>
+          <w:szCs w:val="28"/>
+        </w:rPr>
+      </w:pPr>
+      <w:r>
+        <w:rPr>
+          <w:rFonts w:eastAsiaTheme="minorEastAsia"/>
+          <w:sz w:val="21"/>
+          <w:szCs w:val="28"/>
+        </w:rPr>
+        <w:t xml:space="preserve">                            if(listener != null){</w:t>
+      </w:r>
+    </w:p>
+    <w:p>
+      <w:pPr>
+        <w:spacing w:line="280" w:lineRule="exact"/>
+        <w:ind w:firstLine="240"/>
+        <w:rPr>
+          <w:rFonts w:eastAsiaTheme="minorEastAsia"/>
+          <w:sz w:val="21"/>
+          <w:szCs w:val="28"/>
+        </w:rPr>
+      </w:pPr>
+      <w:r>
+        <w:rPr>
+          <w:rFonts w:eastAsiaTheme="minorEastAsia"/>
+          <w:sz w:val="21"/>
+          <w:szCs w:val="28"/>
+        </w:rPr>
+        <w:t xml:space="preserve">                                listener.onNetError(e);</w:t>
+      </w:r>
+    </w:p>
+    <w:p>
+      <w:pPr>
+        <w:spacing w:line="280" w:lineRule="exact"/>
+        <w:ind w:firstLine="240"/>
+        <w:rPr>
+          <w:rFonts w:eastAsiaTheme="minorEastAsia"/>
+          <w:sz w:val="21"/>
+          <w:szCs w:val="28"/>
+        </w:rPr>
+      </w:pPr>
+      <w:r>
+        <w:rPr>
+          <w:rFonts w:eastAsiaTheme="minorEastAsia"/>
+          <w:sz w:val="21"/>
+          <w:szCs w:val="28"/>
+        </w:rPr>
+        <w:t xml:space="preserve">                            }</w:t>
+      </w:r>
+    </w:p>
+    <w:p>
+      <w:pPr>
+        <w:spacing w:line="280" w:lineRule="exact"/>
+        <w:ind w:firstLine="240"/>
+        <w:rPr>
+          <w:rFonts w:eastAsiaTheme="minorEastAsia"/>
+          <w:sz w:val="21"/>
+          <w:szCs w:val="28"/>
+        </w:rPr>
+      </w:pPr>
+      <w:r>
+        <w:rPr>
+          <w:rFonts w:eastAsiaTheme="minorEastAsia"/>
+          <w:sz w:val="21"/>
+          <w:szCs w:val="28"/>
+        </w:rPr>
+        <w:t xml:space="preserve">                        }  </w:t>
+      </w:r>
+    </w:p>
+    <w:p>
+      <w:pPr>
+        <w:spacing w:line="280" w:lineRule="exact"/>
+        <w:ind w:firstLine="240"/>
+        <w:rPr>
+          <w:rFonts w:eastAsiaTheme="minorEastAsia"/>
+          <w:sz w:val="21"/>
+          <w:szCs w:val="28"/>
+        </w:rPr>
+      </w:pPr>
+      <w:r>
+        <w:rPr>
+          <w:rFonts w:eastAsiaTheme="minorEastAsia"/>
+          <w:sz w:val="21"/>
+          <w:szCs w:val="28"/>
+        </w:rPr>
+        <w:t xml:space="preserve">                        @Override</w:t>
+      </w:r>
+    </w:p>
+    <w:p>
+      <w:pPr>
+        <w:spacing w:line="280" w:lineRule="exact"/>
+        <w:ind w:firstLine="240"/>
+        <w:rPr>
+          <w:rFonts w:eastAsiaTheme="minorEastAsia"/>
+          <w:sz w:val="21"/>
+          <w:szCs w:val="28"/>
+        </w:rPr>
+      </w:pPr>
+      <w:r>
+        <w:rPr>
+          <w:rFonts w:eastAsiaTheme="minorEastAsia"/>
+          <w:sz w:val="21"/>
+          <w:szCs w:val="28"/>
+        </w:rPr>
+        <w:t xml:space="preserve">                        public void onNext(ResponseBaseBean responseBaseBean) {</w:t>
+      </w:r>
+    </w:p>
+    <w:p>
+      <w:pPr>
+        <w:spacing w:line="280" w:lineRule="exact"/>
+        <w:ind w:firstLine="240"/>
+        <w:rPr>
+          <w:rFonts w:eastAsiaTheme="minorEastAsia"/>
+          <w:sz w:val="21"/>
+          <w:szCs w:val="28"/>
+        </w:rPr>
+      </w:pPr>
+      <w:r>
+        <w:rPr>
+          <w:rFonts w:eastAsiaTheme="minorEastAsia"/>
+          <w:sz w:val="21"/>
+          <w:szCs w:val="28"/>
+        </w:rPr>
+        <w:t xml:space="preserve">                            DebugUtil.d(TAG,"getCityInfoList::onNext::cityInfoListResponseBean = " + responseBaseBean); </w:t>
       </w:r>
     </w:p>
     <w:sectPr>
@@ -56315,7 +57264,7 @@
         <w:noProof/>
         <w:lang w:val="zh-CN"/>
       </w:rPr>
-      <w:t>1</w:t>
+      <w:t>60</w:t>
     </w:r>
     <w:r>
       <w:fldChar w:fldCharType="end"/>
@@ -56583,6 +57532,11 @@
     <w:unhideWhenUsed/>
     <w:rsid w:val="003C70FD"/>
   </w:style>
+  <w:style w:type="character" w:styleId="a8">
+    <w:name w:val="line number"/>
+    <w:basedOn w:val="a0"/>
+    <w:rsid w:val="00493694"/>
+  </w:style>
 </w:styles>
 </file>
 
@@ -56844,6 +57798,11 @@
     <w:uiPriority w:val="99"/>
     <w:unhideWhenUsed/>
     <w:rsid w:val="003C70FD"/>
+  </w:style>
+  <w:style w:type="character" w:styleId="a8">
+    <w:name w:val="line number"/>
+    <w:basedOn w:val="a0"/>
+    <w:rsid w:val="00493694"/>
   </w:style>
 </w:styles>
 </file>
@@ -57138,7 +58097,7 @@
 </file>
 
 <file path=customXml/itemProps1.xml><?xml version="1.0" encoding="utf-8"?>
-<ds:datastoreItem xmlns:ds="http://schemas.openxmlformats.org/officeDocument/2006/customXml" ds:itemID="{6F2CED4B-2B68-4D24-AFEB-854B3DFAB272}">
+<ds:datastoreItem xmlns:ds="http://schemas.openxmlformats.org/officeDocument/2006/customXml" ds:itemID="{49438D1A-462B-4DA8-9759-D8CCF2AEEAD9}">
   <ds:schemaRefs>
     <ds:schemaRef ds:uri="http://schemas.openxmlformats.org/officeDocument/2006/bibliography"/>
   </ds:schemaRefs>

</xml_diff>